<commit_message>
separacion de clases, se estaban mezclando, fondo y casi movimiento de los 3 niveles listo
</commit_message>
<xml_diff>
--- a/Análisis y niveles .docx
+++ b/Análisis y niveles .docx
@@ -11,7 +11,7 @@
           <w:bCs/>
           <w:sz w:val="32"/>
           <w:szCs w:val="32"/>
-          <w:lang w:val="es-ES"/>
+          <w:u w:val="single"/>
         </w:rPr>
       </w:pPr>
       <w:r>
@@ -21,7 +21,6 @@
           <w:bCs/>
           <w:sz w:val="32"/>
           <w:szCs w:val="32"/>
-          <w:lang w:val="es-ES"/>
         </w:rPr>
         <w:t>Contextualización</w:t>
       </w:r>
@@ -31,14 +30,12 @@
         <w:rPr>
           <w:sz w:val="24"/>
           <w:szCs w:val="24"/>
-          <w:lang w:val="es-ES"/>
         </w:rPr>
       </w:pPr>
       <w:r>
         <w:rPr>
           <w:sz w:val="24"/>
           <w:szCs w:val="24"/>
-          <w:lang w:val="es-ES"/>
         </w:rPr>
         <w:t>“</w:t>
       </w:r>
@@ -46,15 +43,27 @@
         <w:rPr>
           <w:sz w:val="24"/>
           <w:szCs w:val="24"/>
-          <w:lang w:val="es-ES"/>
-        </w:rPr>
-        <w:t xml:space="preserve">Los dinosaurios se han convertido en un peligro para </w:t>
-      </w:r>
-      <w:r>
-        <w:rPr>
-          <w:sz w:val="24"/>
-          <w:szCs w:val="24"/>
-          <w:lang w:val="es-ES"/>
+        </w:rPr>
+        <w:t xml:space="preserve">De la mano de un poderoso hechicero de la </w:t>
+      </w:r>
+      <w:r>
+        <w:rPr>
+          <w:sz w:val="24"/>
+          <w:szCs w:val="24"/>
+        </w:rPr>
+        <w:t>una poderosa orden de seres omnipotentes, l</w:t>
+      </w:r>
+      <w:r>
+        <w:rPr>
+          <w:sz w:val="24"/>
+          <w:szCs w:val="24"/>
+        </w:rPr>
+        <w:t xml:space="preserve">os dinosaurios se han convertido en un peligro para </w:t>
+      </w:r>
+      <w:r>
+        <w:rPr>
+          <w:sz w:val="24"/>
+          <w:szCs w:val="24"/>
         </w:rPr>
         <w:t>el planeta, su poder cada vez se vuelve mayor y ya es casi imposible contenerlos. La orden mayor ha decido mandar a la deidad m</w:t>
       </w:r>
@@ -62,7 +71,6 @@
         <w:rPr>
           <w:sz w:val="24"/>
           <w:szCs w:val="24"/>
-          <w:lang w:val="es-ES"/>
         </w:rPr>
         <w:t>á</w:t>
       </w:r>
@@ -70,7 +78,6 @@
         <w:rPr>
           <w:sz w:val="24"/>
           <w:szCs w:val="24"/>
-          <w:lang w:val="es-ES"/>
         </w:rPr>
         <w:t>s poderosa al mundo a hacer lo que sea necesario</w:t>
       </w:r>
@@ -78,15 +85,34 @@
         <w:rPr>
           <w:sz w:val="24"/>
           <w:szCs w:val="24"/>
-          <w:lang w:val="es-ES"/>
-        </w:rPr>
-        <w:t xml:space="preserve"> para contenerlos, así esto implique erradicar esta especie por completo.</w:t>
-      </w:r>
-      <w:r>
-        <w:rPr>
-          <w:sz w:val="24"/>
-          <w:szCs w:val="24"/>
-          <w:lang w:val="es-ES"/>
+        </w:rPr>
+        <w:t xml:space="preserve"> para contenerlos, así esto implique erradicar esta especie por completo</w:t>
+      </w:r>
+      <w:r>
+        <w:rPr>
+          <w:sz w:val="24"/>
+          <w:szCs w:val="24"/>
+        </w:rPr>
+        <w:t xml:space="preserve"> y acabar con aquel que una vez fue su </w:t>
+      </w:r>
+      <w:r>
+        <w:rPr>
+          <w:sz w:val="24"/>
+          <w:szCs w:val="24"/>
+        </w:rPr>
+        <w:t>compañero</w:t>
+      </w:r>
+      <w:r>
+        <w:rPr>
+          <w:sz w:val="24"/>
+          <w:szCs w:val="24"/>
+        </w:rPr>
+        <w:t>.</w:t>
+      </w:r>
+      <w:r>
+        <w:rPr>
+          <w:sz w:val="24"/>
+          <w:szCs w:val="24"/>
         </w:rPr>
         <w:t>”</w:t>
       </w:r>
@@ -96,14 +122,13 @@
         <w:rPr>
           <w:sz w:val="24"/>
           <w:szCs w:val="24"/>
-          <w:lang w:val="es-ES"/>
+          <w:u w:val="single"/>
         </w:rPr>
       </w:pPr>
       <w:r>
         <w:rPr>
           <w:sz w:val="24"/>
           <w:szCs w:val="24"/>
-          <w:lang w:val="es-ES"/>
         </w:rPr>
         <w:t xml:space="preserve">Este es entonces el tema del juego propuesto, </w:t>
       </w:r>
@@ -113,7 +138,6 @@
           <w:bCs/>
           <w:sz w:val="24"/>
           <w:szCs w:val="24"/>
-          <w:lang w:val="es-ES"/>
         </w:rPr>
         <w:t>3 niveles</w:t>
       </w:r>
@@ -121,7 +145,6 @@
         <w:rPr>
           <w:sz w:val="24"/>
           <w:szCs w:val="24"/>
-          <w:lang w:val="es-ES"/>
         </w:rPr>
         <w:t xml:space="preserve"> en los cuales el personaje principal debe </w:t>
       </w:r>
@@ -129,7 +152,6 @@
         <w:rPr>
           <w:sz w:val="24"/>
           <w:szCs w:val="24"/>
-          <w:lang w:val="es-ES"/>
         </w:rPr>
         <w:t>enfrentarse</w:t>
       </w:r>
@@ -137,7 +159,6 @@
         <w:rPr>
           <w:sz w:val="24"/>
           <w:szCs w:val="24"/>
-          <w:lang w:val="es-ES"/>
         </w:rPr>
         <w:t xml:space="preserve"> a los enemigos </w:t>
       </w:r>
@@ -145,7 +166,6 @@
         <w:rPr>
           <w:sz w:val="24"/>
           <w:szCs w:val="24"/>
-          <w:lang w:val="es-ES"/>
         </w:rPr>
         <w:t>y vencerlos a todos para poder ganar</w:t>
       </w:r>
@@ -153,7 +173,6 @@
         <w:rPr>
           <w:sz w:val="24"/>
           <w:szCs w:val="24"/>
-          <w:lang w:val="es-ES"/>
         </w:rPr>
         <w:t>.</w:t>
       </w:r>
@@ -161,7 +180,6 @@
         <w:rPr>
           <w:sz w:val="24"/>
           <w:szCs w:val="24"/>
-          <w:lang w:val="es-ES"/>
         </w:rPr>
         <w:t xml:space="preserve"> </w:t>
       </w:r>
@@ -171,7 +189,6 @@
         <w:rPr>
           <w:sz w:val="24"/>
           <w:szCs w:val="24"/>
-          <w:lang w:val="es-ES"/>
         </w:rPr>
       </w:pPr>
     </w:p>
@@ -182,7 +199,7 @@
           <w:bCs/>
           <w:sz w:val="24"/>
           <w:szCs w:val="24"/>
-          <w:lang w:val="es-ES"/>
+          <w:u w:val="single"/>
         </w:rPr>
       </w:pPr>
       <w:r>
@@ -191,7 +208,6 @@
           <w:bCs/>
           <w:sz w:val="24"/>
           <w:szCs w:val="24"/>
-          <w:lang w:val="es-ES"/>
         </w:rPr>
         <w:t>1er nivel</w:t>
       </w:r>
@@ -201,22 +217,26 @@
         <w:rPr>
           <w:sz w:val="24"/>
           <w:szCs w:val="24"/>
-          <w:lang w:val="es-ES"/>
         </w:rPr>
       </w:pPr>
       <w:r>
         <w:rPr>
           <w:sz w:val="24"/>
           <w:szCs w:val="24"/>
-          <w:lang w:val="es-ES"/>
-        </w:rPr>
-        <w:t>Para el primer nivel tendremos a nuestro personaje principal con movimiento en 4 direcciones (arriba, abajo, izquierda y derecha)</w:t>
-      </w:r>
-      <w:r>
-        <w:rPr>
-          <w:sz w:val="24"/>
-          <w:szCs w:val="24"/>
-          <w:lang w:val="es-ES"/>
+        </w:rPr>
+        <w:t>En</w:t>
+      </w:r>
+      <w:r>
+        <w:rPr>
+          <w:sz w:val="24"/>
+          <w:szCs w:val="24"/>
+        </w:rPr>
+        <w:t xml:space="preserve"> primer nivel tendremos a nuestro personaje principal con movimiento en 4 direcciones (arriba, abajo, izquierda y derecha)</w:t>
+      </w:r>
+      <w:r>
+        <w:rPr>
+          <w:sz w:val="24"/>
+          <w:szCs w:val="24"/>
         </w:rPr>
         <w:t xml:space="preserve">. Hay unos objetos </w:t>
       </w:r>
@@ -225,7 +245,6 @@
         <w:rPr>
           <w:sz w:val="24"/>
           <w:szCs w:val="24"/>
-          <w:lang w:val="es-ES"/>
         </w:rPr>
         <w:t>recolectables</w:t>
       </w:r>
@@ -234,7 +253,6 @@
         <w:rPr>
           <w:sz w:val="24"/>
           <w:szCs w:val="24"/>
-          <w:lang w:val="es-ES"/>
         </w:rPr>
         <w:t xml:space="preserve"> en el mapa que pueden ser recogidos o no, esto depende del jugador. </w:t>
       </w:r>
@@ -242,7 +260,6 @@
         <w:rPr>
           <w:sz w:val="24"/>
           <w:szCs w:val="24"/>
-          <w:lang w:val="es-ES"/>
         </w:rPr>
         <w:t>También hay</w:t>
       </w:r>
@@ -250,7 +267,6 @@
         <w:rPr>
           <w:sz w:val="24"/>
           <w:szCs w:val="24"/>
-          <w:lang w:val="es-ES"/>
         </w:rPr>
         <w:t xml:space="preserve"> </w:t>
       </w:r>
@@ -258,7 +274,6 @@
         <w:rPr>
           <w:sz w:val="24"/>
           <w:szCs w:val="24"/>
-          <w:lang w:val="es-ES"/>
         </w:rPr>
         <w:t>solo un</w:t>
       </w:r>
@@ -266,7 +281,6 @@
         <w:rPr>
           <w:sz w:val="24"/>
           <w:szCs w:val="24"/>
-          <w:lang w:val="es-ES"/>
         </w:rPr>
         <w:t xml:space="preserve"> enemigo que se mueve en 2 direcciones (izquierda y derecha). Para poder pasar al segundo nivel este debe ser derrotado. </w:t>
       </w:r>
@@ -274,7 +288,6 @@
         <w:rPr>
           <w:sz w:val="24"/>
           <w:szCs w:val="24"/>
-          <w:lang w:val="es-ES"/>
         </w:rPr>
         <w:t xml:space="preserve">Ambos disparan proyectiles. </w:t>
       </w:r>
@@ -282,7 +295,6 @@
         <w:rPr>
           <w:sz w:val="24"/>
           <w:szCs w:val="24"/>
-          <w:lang w:val="es-ES"/>
         </w:rPr>
         <w:t>El mapa estará delimitado para</w:t>
       </w:r>
@@ -290,7 +302,6 @@
         <w:rPr>
           <w:sz w:val="24"/>
           <w:szCs w:val="24"/>
-          <w:lang w:val="es-ES"/>
         </w:rPr>
         <w:t xml:space="preserve"> que</w:t>
       </w:r>
@@ -298,7 +309,6 @@
         <w:rPr>
           <w:sz w:val="24"/>
           <w:szCs w:val="24"/>
-          <w:lang w:val="es-ES"/>
         </w:rPr>
         <w:t xml:space="preserve"> el personaje pueda moverse únicamente en la parte deseada.</w:t>
       </w:r>
@@ -308,7 +318,6 @@
         <w:rPr>
           <w:sz w:val="24"/>
           <w:szCs w:val="24"/>
-          <w:lang w:val="es-ES"/>
         </w:rPr>
       </w:pPr>
     </w:p>
@@ -319,7 +328,6 @@
           <w:bCs/>
           <w:sz w:val="24"/>
           <w:szCs w:val="24"/>
-          <w:lang w:val="es-ES"/>
         </w:rPr>
       </w:pPr>
       <w:r>
@@ -328,7 +336,6 @@
           <w:bCs/>
           <w:sz w:val="24"/>
           <w:szCs w:val="24"/>
-          <w:lang w:val="es-ES"/>
         </w:rPr>
         <w:t>2do nivel</w:t>
       </w:r>
@@ -338,14 +345,12 @@
         <w:rPr>
           <w:sz w:val="24"/>
           <w:szCs w:val="24"/>
-          <w:lang w:val="es-ES"/>
         </w:rPr>
       </w:pPr>
       <w:r>
         <w:rPr>
           <w:sz w:val="24"/>
           <w:szCs w:val="24"/>
-          <w:lang w:val="es-ES"/>
         </w:rPr>
         <w:t xml:space="preserve">Este nivel es semejante al juego de naves, el personaje podrá moverse en </w:t>
       </w:r>
@@ -353,15 +358,13 @@
         <w:rPr>
           <w:sz w:val="24"/>
           <w:szCs w:val="24"/>
-          <w:lang w:val="es-ES"/>
-        </w:rPr>
-        <w:t>4</w:t>
-      </w:r>
-      <w:r>
-        <w:rPr>
-          <w:sz w:val="24"/>
-          <w:szCs w:val="24"/>
-          <w:lang w:val="es-ES"/>
+        </w:rPr>
+        <w:t>2</w:t>
+      </w:r>
+      <w:r>
+        <w:rPr>
+          <w:sz w:val="24"/>
+          <w:szCs w:val="24"/>
         </w:rPr>
         <w:t xml:space="preserve"> direcciones (</w:t>
       </w:r>
@@ -369,47 +372,13 @@
         <w:rPr>
           <w:sz w:val="24"/>
           <w:szCs w:val="24"/>
-          <w:lang w:val="es-ES"/>
-        </w:rPr>
-        <w:t>a</w:t>
-      </w:r>
-      <w:r>
-        <w:rPr>
-          <w:sz w:val="24"/>
-          <w:szCs w:val="24"/>
-          <w:lang w:val="es-ES"/>
-        </w:rPr>
-        <w:t>rriba</w:t>
-      </w:r>
-      <w:r>
-        <w:rPr>
-          <w:sz w:val="24"/>
-          <w:szCs w:val="24"/>
-          <w:lang w:val="es-ES"/>
-        </w:rPr>
-        <w:t xml:space="preserve">, </w:t>
-      </w:r>
-      <w:r>
-        <w:rPr>
-          <w:sz w:val="24"/>
-          <w:szCs w:val="24"/>
-          <w:lang w:val="es-ES"/>
-        </w:rPr>
-        <w:t>abajo</w:t>
-      </w:r>
-      <w:r>
-        <w:rPr>
-          <w:sz w:val="24"/>
-          <w:szCs w:val="24"/>
-          <w:lang w:val="es-ES"/>
-        </w:rPr>
-        <w:t>, izquierda y derecha</w:t>
-      </w:r>
-      <w:r>
-        <w:rPr>
-          <w:sz w:val="24"/>
-          <w:szCs w:val="24"/>
-          <w:lang w:val="es-ES"/>
+        </w:rPr>
+        <w:t>derecha e izquierda</w:t>
+      </w:r>
+      <w:r>
+        <w:rPr>
+          <w:sz w:val="24"/>
+          <w:szCs w:val="24"/>
         </w:rPr>
         <w:t>)</w:t>
       </w:r>
@@ -417,7 +386,6 @@
         <w:rPr>
           <w:sz w:val="24"/>
           <w:szCs w:val="24"/>
-          <w:lang w:val="es-ES"/>
         </w:rPr>
         <w:t xml:space="preserve">. Irá avanzando por el mapa </w:t>
       </w:r>
@@ -425,7 +393,6 @@
         <w:rPr>
           <w:sz w:val="24"/>
           <w:szCs w:val="24"/>
-          <w:lang w:val="es-ES"/>
         </w:rPr>
         <w:t>verticalmente</w:t>
       </w:r>
@@ -433,7 +400,6 @@
         <w:rPr>
           <w:sz w:val="24"/>
           <w:szCs w:val="24"/>
-          <w:lang w:val="es-ES"/>
         </w:rPr>
         <w:t xml:space="preserve"> mientras salen enemigos del </w:t>
       </w:r>
@@ -441,7 +407,6 @@
         <w:rPr>
           <w:sz w:val="24"/>
           <w:szCs w:val="24"/>
-          <w:lang w:val="es-ES"/>
         </w:rPr>
         <w:t>frente del personaje, en este caso en la parte derecha de la pantalla, y avanzan hacia el personaje</w:t>
       </w:r>
@@ -449,7 +414,6 @@
         <w:rPr>
           <w:sz w:val="24"/>
           <w:szCs w:val="24"/>
-          <w:lang w:val="es-ES"/>
         </w:rPr>
         <w:t xml:space="preserve"> principal,</w:t>
       </w:r>
@@ -457,7 +421,6 @@
         <w:rPr>
           <w:sz w:val="24"/>
           <w:szCs w:val="24"/>
-          <w:lang w:val="es-ES"/>
         </w:rPr>
         <w:t xml:space="preserve"> que se encuentra en la parte izquierda</w:t>
       </w:r>
@@ -465,7 +428,6 @@
         <w:rPr>
           <w:sz w:val="24"/>
           <w:szCs w:val="24"/>
-          <w:lang w:val="es-ES"/>
         </w:rPr>
         <w:t xml:space="preserve">. Los </w:t>
       </w:r>
@@ -473,7 +435,6 @@
         <w:rPr>
           <w:sz w:val="24"/>
           <w:szCs w:val="24"/>
-          <w:lang w:val="es-ES"/>
         </w:rPr>
         <w:t>enemigos</w:t>
       </w:r>
@@ -481,7 +442,6 @@
         <w:rPr>
           <w:sz w:val="24"/>
           <w:szCs w:val="24"/>
-          <w:lang w:val="es-ES"/>
         </w:rPr>
         <w:t xml:space="preserve"> tendrán más vida en comparación con el nivel anterior</w:t>
       </w:r>
@@ -489,7 +449,6 @@
         <w:rPr>
           <w:sz w:val="24"/>
           <w:szCs w:val="24"/>
-          <w:lang w:val="es-ES"/>
         </w:rPr>
         <w:t xml:space="preserve">, y a su vez, harán </w:t>
       </w:r>
@@ -497,7 +456,6 @@
         <w:rPr>
           <w:sz w:val="24"/>
           <w:szCs w:val="24"/>
-          <w:lang w:val="es-ES"/>
         </w:rPr>
         <w:t>más</w:t>
       </w:r>
@@ -505,7 +463,6 @@
         <w:rPr>
           <w:sz w:val="24"/>
           <w:szCs w:val="24"/>
-          <w:lang w:val="es-ES"/>
         </w:rPr>
         <w:t xml:space="preserve"> daño al personaje</w:t>
       </w:r>
@@ -513,7 +470,6 @@
         <w:rPr>
           <w:sz w:val="24"/>
           <w:szCs w:val="24"/>
-          <w:lang w:val="es-ES"/>
         </w:rPr>
         <w:t xml:space="preserve"> principal</w:t>
       </w:r>
@@ -521,7 +477,6 @@
         <w:rPr>
           <w:sz w:val="24"/>
           <w:szCs w:val="24"/>
-          <w:lang w:val="es-ES"/>
         </w:rPr>
         <w:t>.</w:t>
       </w:r>
@@ -529,7 +484,6 @@
         <w:rPr>
           <w:sz w:val="24"/>
           <w:szCs w:val="24"/>
-          <w:lang w:val="es-ES"/>
         </w:rPr>
         <w:t xml:space="preserve"> Los enemigos mueven linealmente, de derecha a izquierda.</w:t>
       </w:r>
@@ -537,7 +491,6 @@
         <w:rPr>
           <w:sz w:val="24"/>
           <w:szCs w:val="24"/>
-          <w:lang w:val="es-ES"/>
         </w:rPr>
         <w:t xml:space="preserve"> Para pasar al </w:t>
       </w:r>
@@ -545,7 +498,6 @@
         <w:rPr>
           <w:sz w:val="24"/>
           <w:szCs w:val="24"/>
-          <w:lang w:val="es-ES"/>
         </w:rPr>
         <w:t>tercer nivel</w:t>
       </w:r>
@@ -553,15 +505,27 @@
         <w:rPr>
           <w:sz w:val="24"/>
           <w:szCs w:val="24"/>
-          <w:lang w:val="es-ES"/>
-        </w:rPr>
-        <w:t xml:space="preserve"> se debe matar a cierto numero de enemigos sin morir</w:t>
-      </w:r>
-      <w:r>
-        <w:rPr>
-          <w:sz w:val="24"/>
-          <w:szCs w:val="24"/>
-          <w:lang w:val="es-ES"/>
+        </w:rPr>
+        <w:t xml:space="preserve"> se debe matar a cierto </w:t>
+      </w:r>
+      <w:r>
+        <w:rPr>
+          <w:sz w:val="24"/>
+          <w:szCs w:val="24"/>
+        </w:rPr>
+        <w:t>número</w:t>
+      </w:r>
+      <w:r>
+        <w:rPr>
+          <w:sz w:val="24"/>
+          <w:szCs w:val="24"/>
+        </w:rPr>
+        <w:t xml:space="preserve"> de enemigos sin morir</w:t>
+      </w:r>
+      <w:r>
+        <w:rPr>
+          <w:sz w:val="24"/>
+          <w:szCs w:val="24"/>
         </w:rPr>
         <w:t xml:space="preserve">. </w:t>
       </w:r>
@@ -569,9 +533,57 @@
         <w:rPr>
           <w:sz w:val="24"/>
           <w:szCs w:val="24"/>
-          <w:lang w:val="es-ES"/>
         </w:rPr>
         <w:t>El mapa será infinito.</w:t>
+      </w:r>
+      <w:r>
+        <w:rPr>
+          <w:sz w:val="24"/>
+          <w:szCs w:val="24"/>
+        </w:rPr>
+        <w:t xml:space="preserve"> Para </w:t>
+      </w:r>
+      <w:r>
+        <w:rPr>
+          <w:sz w:val="24"/>
+          <w:szCs w:val="24"/>
+        </w:rPr>
+        <w:t xml:space="preserve">cambiar completamente las físicas de movimiento en comparación al nivel anterior, partes del mapa harán que se genere fricción con el movimiento del jugador, esto hará </w:t>
+      </w:r>
+      <w:r>
+        <w:rPr>
+          <w:sz w:val="24"/>
+          <w:szCs w:val="24"/>
+        </w:rPr>
+        <w:t>que,</w:t>
+      </w:r>
+      <w:r>
+        <w:rPr>
+          <w:sz w:val="24"/>
+          <w:szCs w:val="24"/>
+        </w:rPr>
+        <w:t xml:space="preserve"> en determinados momentos, </w:t>
+      </w:r>
+      <w:r>
+        <w:rPr>
+          <w:sz w:val="24"/>
+          <w:szCs w:val="24"/>
+        </w:rPr>
+        <w:t>la velocidad de movimiento d</w:t>
+      </w:r>
+      <w:r>
+        <w:rPr>
+          <w:sz w:val="24"/>
+          <w:szCs w:val="24"/>
+        </w:rPr>
+        <w:t>el personaje principal</w:t>
+      </w:r>
+      <w:r>
+        <w:rPr>
+          <w:sz w:val="24"/>
+          <w:szCs w:val="24"/>
+        </w:rPr>
+        <w:t xml:space="preserve"> se vea reducida. </w:t>
       </w:r>
     </w:p>
     <w:p>
@@ -579,7 +591,7 @@
         <w:rPr>
           <w:sz w:val="24"/>
           <w:szCs w:val="24"/>
-          <w:lang w:val="es-ES"/>
+          <w:u w:val="single"/>
         </w:rPr>
       </w:pPr>
     </w:p>
@@ -590,7 +602,6 @@
           <w:bCs/>
           <w:sz w:val="24"/>
           <w:szCs w:val="24"/>
-          <w:lang w:val="es-ES"/>
         </w:rPr>
       </w:pPr>
       <w:r>
@@ -599,7 +610,6 @@
           <w:bCs/>
           <w:sz w:val="24"/>
           <w:szCs w:val="24"/>
-          <w:lang w:val="es-ES"/>
         </w:rPr>
         <w:t>3er nivel</w:t>
       </w:r>
@@ -609,14 +619,13 @@
         <w:rPr>
           <w:sz w:val="24"/>
           <w:szCs w:val="24"/>
-          <w:lang w:val="es-ES"/>
+          <w:u w:val="single"/>
         </w:rPr>
       </w:pPr>
       <w:r>
         <w:rPr>
           <w:sz w:val="24"/>
           <w:szCs w:val="24"/>
-          <w:lang w:val="es-ES"/>
         </w:rPr>
         <w:t xml:space="preserve">Para nuestro tercer nivel se </w:t>
       </w:r>
@@ -624,7 +633,6 @@
         <w:rPr>
           <w:sz w:val="24"/>
           <w:szCs w:val="24"/>
-          <w:lang w:val="es-ES"/>
         </w:rPr>
         <w:t xml:space="preserve">añade la mecánica de tiro </w:t>
       </w:r>
@@ -632,7 +640,6 @@
         <w:rPr>
           <w:sz w:val="24"/>
           <w:szCs w:val="24"/>
-          <w:lang w:val="es-ES"/>
         </w:rPr>
         <w:t>parabólico</w:t>
       </w:r>
@@ -640,7 +647,6 @@
         <w:rPr>
           <w:sz w:val="24"/>
           <w:szCs w:val="24"/>
-          <w:lang w:val="es-ES"/>
         </w:rPr>
         <w:t xml:space="preserve">, o salto, es similar al nivel anterior en tipos de movimiento, el personaje </w:t>
       </w:r>
@@ -648,7 +654,6 @@
         <w:rPr>
           <w:sz w:val="24"/>
           <w:szCs w:val="24"/>
-          <w:lang w:val="es-ES"/>
         </w:rPr>
         <w:t xml:space="preserve">principal </w:t>
       </w:r>
@@ -656,7 +661,6 @@
         <w:rPr>
           <w:sz w:val="24"/>
           <w:szCs w:val="24"/>
-          <w:lang w:val="es-ES"/>
         </w:rPr>
         <w:t xml:space="preserve">se mueve en </w:t>
       </w:r>
@@ -664,47 +668,98 @@
         <w:rPr>
           <w:sz w:val="24"/>
           <w:szCs w:val="24"/>
-          <w:lang w:val="es-ES"/>
-        </w:rPr>
-        <w:t>4 direcciones</w:t>
-      </w:r>
-      <w:r>
-        <w:rPr>
-          <w:sz w:val="24"/>
-          <w:szCs w:val="24"/>
-          <w:lang w:val="es-ES"/>
-        </w:rPr>
-        <w:t>, pero ahora puede saltar</w:t>
-      </w:r>
-      <w:r>
-        <w:rPr>
-          <w:sz w:val="24"/>
-          <w:szCs w:val="24"/>
-          <w:lang w:val="es-ES"/>
-        </w:rPr>
-        <w:t xml:space="preserve">. Tenemos el enemigo final, con mucha más vida y hace más daño al personaje principal. Este enemigo se mueve en </w:t>
-      </w:r>
-      <w:r>
-        <w:rPr>
-          <w:sz w:val="24"/>
-          <w:szCs w:val="24"/>
-          <w:lang w:val="es-ES"/>
-        </w:rPr>
-        <w:t>4</w:t>
-      </w:r>
-      <w:r>
-        <w:rPr>
-          <w:sz w:val="24"/>
-          <w:szCs w:val="24"/>
-          <w:lang w:val="es-ES"/>
-        </w:rPr>
-        <w:t xml:space="preserve"> direcciones, salta, y dispara proyectiles. </w:t>
-      </w:r>
-      <w:r>
-        <w:rPr>
-          <w:sz w:val="24"/>
-          <w:szCs w:val="24"/>
-          <w:lang w:val="es-ES"/>
+        </w:rPr>
+        <w:t>1</w:t>
+      </w:r>
+      <w:r>
+        <w:rPr>
+          <w:sz w:val="24"/>
+          <w:szCs w:val="24"/>
+        </w:rPr>
+        <w:t xml:space="preserve"> </w:t>
+      </w:r>
+      <w:r>
+        <w:rPr>
+          <w:sz w:val="24"/>
+          <w:szCs w:val="24"/>
+        </w:rPr>
+        <w:t>dirección</w:t>
+      </w:r>
+      <w:r>
+        <w:rPr>
+          <w:sz w:val="24"/>
+          <w:szCs w:val="24"/>
+        </w:rPr>
+        <w:t xml:space="preserve"> únicamente</w:t>
+      </w:r>
+      <w:r>
+        <w:rPr>
+          <w:sz w:val="24"/>
+          <w:szCs w:val="24"/>
+        </w:rPr>
+        <w:t>,</w:t>
+      </w:r>
+      <w:r>
+        <w:rPr>
+          <w:sz w:val="24"/>
+          <w:szCs w:val="24"/>
+        </w:rPr>
+        <w:t xml:space="preserve"> hacia la derecha,</w:t>
+      </w:r>
+      <w:r>
+        <w:rPr>
+          <w:sz w:val="24"/>
+          <w:szCs w:val="24"/>
+        </w:rPr>
+        <w:t xml:space="preserve"> pero ahora puede saltar</w:t>
+      </w:r>
+      <w:r>
+        <w:rPr>
+          <w:sz w:val="24"/>
+          <w:szCs w:val="24"/>
+        </w:rPr>
+        <w:t xml:space="preserve">. Tenemos el enemigo final, con </w:t>
+      </w:r>
+      <w:r>
+        <w:rPr>
+          <w:sz w:val="24"/>
+          <w:szCs w:val="24"/>
+        </w:rPr>
+        <w:lastRenderedPageBreak/>
+        <w:t xml:space="preserve">mucha más vida y hace más daño al personaje principal. Este enemigo se mueve en </w:t>
+      </w:r>
+      <w:r>
+        <w:rPr>
+          <w:sz w:val="24"/>
+          <w:szCs w:val="24"/>
+        </w:rPr>
+        <w:t>2</w:t>
+      </w:r>
+      <w:r>
+        <w:rPr>
+          <w:sz w:val="24"/>
+          <w:szCs w:val="24"/>
+        </w:rPr>
+        <w:t xml:space="preserve"> direcciones, salt</w:t>
+      </w:r>
+      <w:r>
+        <w:rPr>
+          <w:sz w:val="24"/>
+          <w:szCs w:val="24"/>
+        </w:rPr>
+        <w:t>a</w:t>
+      </w:r>
+      <w:r>
+        <w:rPr>
+          <w:sz w:val="24"/>
+          <w:szCs w:val="24"/>
+        </w:rPr>
+        <w:t xml:space="preserve"> y dispara proyectiles. </w:t>
+      </w:r>
+      <w:r>
+        <w:rPr>
+          <w:sz w:val="24"/>
+          <w:szCs w:val="24"/>
         </w:rPr>
         <w:t xml:space="preserve">Para </w:t>
       </w:r>
@@ -712,7 +767,6 @@
         <w:rPr>
           <w:sz w:val="24"/>
           <w:szCs w:val="24"/>
-          <w:lang w:val="es-ES"/>
         </w:rPr>
         <w:t>pasar este nivel y terminar el juego satisfactoriamente se debe matar al enemigo final sin</w:t>
       </w:r>
@@ -720,7 +774,6 @@
         <w:rPr>
           <w:sz w:val="24"/>
           <w:szCs w:val="24"/>
-          <w:lang w:val="es-ES"/>
         </w:rPr>
         <w:t xml:space="preserve"> morir. </w:t>
       </w:r>
@@ -728,9 +781,15 @@
         <w:rPr>
           <w:sz w:val="24"/>
           <w:szCs w:val="24"/>
-          <w:lang w:val="es-ES"/>
         </w:rPr>
         <w:t>El mapa será infinito</w:t>
+      </w:r>
+      <w:r>
+        <w:rPr>
+          <w:sz w:val="24"/>
+          <w:szCs w:val="24"/>
+        </w:rPr>
+        <w:t>.</w:t>
       </w:r>
     </w:p>
     <w:p>
@@ -738,7 +797,6 @@
         <w:rPr>
           <w:sz w:val="24"/>
           <w:szCs w:val="24"/>
-          <w:lang w:val="es-ES"/>
         </w:rPr>
       </w:pPr>
     </w:p>
@@ -747,17 +805,21 @@
         <w:rPr>
           <w:sz w:val="24"/>
           <w:szCs w:val="24"/>
-          <w:u w:val="single"/>
-          <w:lang w:val="es-ES"/>
         </w:rPr>
       </w:pPr>
       <w:r>
         <w:rPr>
           <w:sz w:val="24"/>
           <w:szCs w:val="24"/>
-          <w:lang w:val="es-ES"/>
-        </w:rPr>
-        <w:t xml:space="preserve">Los proyectiles de todos los niveles se mueven linealmente, </w:t>
+        </w:rPr>
+        <w:t>Los proyectiles de todos los niveles se mueven linealmente</w:t>
+      </w:r>
+      <w:r>
+        <w:rPr>
+          <w:sz w:val="24"/>
+          <w:szCs w:val="24"/>
+        </w:rPr>
+        <w:t xml:space="preserve">. </w:t>
       </w:r>
     </w:p>
     <w:p>
@@ -765,17 +827,22 @@
         <w:rPr>
           <w:sz w:val="24"/>
           <w:szCs w:val="24"/>
-          <w:lang w:val="es-ES"/>
+          <w:u w:val="single"/>
         </w:rPr>
       </w:pPr>
       <w:r>
         <w:rPr>
           <w:sz w:val="24"/>
           <w:szCs w:val="24"/>
-          <w:lang w:val="es-ES"/>
-        </w:rPr>
-        <w:lastRenderedPageBreak/>
-        <w:t xml:space="preserve"> </w:t>
+        </w:rPr>
+        <w:t>Cada que un enemigo sea derrotado, la puntuación aumentará</w:t>
+      </w:r>
+      <w:r>
+        <w:rPr>
+          <w:sz w:val="24"/>
+          <w:szCs w:val="24"/>
+        </w:rPr>
+        <w:t>.</w:t>
       </w:r>
     </w:p>
     <w:p>
@@ -783,7 +850,21 @@
         <w:rPr>
           <w:sz w:val="24"/>
           <w:szCs w:val="24"/>
-          <w:lang w:val="es-ES"/>
+        </w:rPr>
+      </w:pPr>
+      <w:r>
+        <w:rPr>
+          <w:sz w:val="24"/>
+          <w:szCs w:val="24"/>
+        </w:rPr>
+        <w:t xml:space="preserve"> </w:t>
+      </w:r>
+    </w:p>
+    <w:p>
+      <w:pPr>
+        <w:rPr>
+          <w:sz w:val="24"/>
+          <w:szCs w:val="24"/>
         </w:rPr>
       </w:pPr>
     </w:p>

</xml_diff>